<commit_message>
lexikalni analyza prepsana a prelozena do cestiny
</commit_message>
<xml_diff>
--- a/Files/dokumentace.docx
+++ b/Files/dokumentace.docx
@@ -814,406 +814,376 @@
     </w:p>
     <w:p>
       <w:r>
-        <w:t>...</w:t>
+        <w:t>Lexikální analýza je provedena implementací konečného automatu, který využívá pomocné stavy (např. při načítání čísla). Tento konečný automat rozděluje zdrojový program na lexémy – tedy identifikátory, čísla, operátory a další. Ty jsou ve výsledku reprezentovány tokeny. Token je přitom reprezentován abstraktní datovou strukturou obsahující jeho typ a řádek, na které</w:t>
+      </w:r>
+      <w:r>
+        <w:t>m se ve zdrojovém kódu nachází.</w:t>
       </w:r>
     </w:p>
     <w:p/>
     <w:p>
-      <w:pPr>
-        <w:rPr>
-          <w:b/>
-          <w:sz w:val="28"/>
-        </w:rPr>
-      </w:pPr>
-      <w:r>
-        <w:rPr>
-          <w:b/>
-          <w:sz w:val="28"/>
-        </w:rPr>
-        <w:t>2.2</w:t>
-      </w:r>
-      <w:r>
-        <w:rPr>
-          <w:b/>
-          <w:sz w:val="28"/>
-        </w:rPr>
-        <w:t xml:space="preserve"> Syntaktický analyzátor</w:t>
-      </w:r>
-    </w:p>
-    <w:p>
-      <w:pPr>
-        <w:rPr>
-          <w:b/>
-          <w:sz w:val="28"/>
-        </w:rPr>
-      </w:pPr>
-    </w:p>
-    <w:p>
-      <w:r>
-        <w:t>Pro syntaktickou kontrolu byla zvolena metoda rekurzivního sestup</w:t>
-      </w:r>
-      <w:r>
-        <w:t xml:space="preserve">u. </w:t>
-      </w:r>
-      <w:r>
-        <w:t>Aby byla implementace</w:t>
-      </w:r>
-      <w:r>
-        <w:t xml:space="preserve"> </w:t>
-      </w:r>
-      <w:r>
-        <w:t>co nejvíce bezproblémová,</w:t>
-      </w:r>
-      <w:r>
-        <w:t xml:space="preserve"> bylo podstatné převést prvotní návrh gramatiky na LL gramatiku, jejíž pravidla byla využita k zachycení syntaktických chyb. K jejich identifikaci byla vytvoř</w:t>
+      <w:r>
+        <w:t>Je-li daný lexém identifikátor, číslo nebo řetězec, lexikální analyzátor vrací i jeho název, r</w:t>
       </w:r>
       <w:r>
         <w:t>e</w:t>
       </w:r>
       <w:r>
-        <w:t>na en</w:t>
+        <w:t>spektive hodnotu.</w:t>
+      </w:r>
+      <w:r>
+        <w:t xml:space="preserve"> Po načtení identifikátoru proběhne kontrola, zda jeho název není totožný s některým z klíčových slov, jelikož pro klíčová slova byly vytvořeny speciální typy tokenů. Komentáře a bílé znaky jsou lexikálním analyzátorem ignorovány. V případě chybné strukt</w:t>
       </w:r>
       <w:r>
         <w:t>u</w:t>
       </w:r>
       <w:r>
-        <w:t>merace, do níž každá chybová hláška vrací index. Podle něj se poté formátuje výpis chyby a samozřejmě i návrat</w:t>
-      </w:r>
-      <w:r>
-        <w:t>o</w:t>
-      </w:r>
-      <w:r>
-        <w:t>vá hodnota celého interpretu.</w:t>
-      </w:r>
+        <w:t>ry aktuálního lexému program končí s odpovídající návratovou hodnotou.</w:t>
+      </w:r>
+      <w:bookmarkStart w:id="0" w:name="_GoBack"/>
+      <w:bookmarkEnd w:id="0"/>
     </w:p>
     <w:p/>
     <w:p>
-      <w:r>
-        <w:t>Sémantická kontrola v rámci rekurzivního sestupe je nicméně implementačně zajímavější, než samotná syntaktická analýza. Pro ukládání informací o proměnných, funkcích a formálních p</w:t>
-      </w:r>
-      <w:r>
-        <w:t>a</w:t>
-      </w:r>
-      <w:r>
-        <w:t>rametrech funkcí byla využita ta</w:t>
-      </w:r>
-      <w:r>
-        <w:t xml:space="preserve">bulka s rozptýlenými položkami. Proměnné, na které se během rekurzivního průchodu narazí, se ukládají primárně do globální tabulky symbolů </w:t>
-      </w:r>
-      <w:proofErr w:type="spellStart"/>
-      <w:r>
-        <w:rPr>
-          <w:rFonts w:ascii="Courier" w:hAnsi="Courier"/>
-        </w:rPr>
-        <w:t>commTable</w:t>
-      </w:r>
-      <w:proofErr w:type="spellEnd"/>
-      <w:r>
-        <w:t xml:space="preserve">. Tato tabulka obsahuje několik důležitých položek, které jsou podstatné pro sémantickou kontrolu. Je nimi zejména </w:t>
-      </w:r>
-      <w:proofErr w:type="spellStart"/>
-      <w:r>
-        <w:rPr>
-          <w:rFonts w:ascii="Courier" w:hAnsi="Courier"/>
-        </w:rPr>
-        <w:t>varType</w:t>
-      </w:r>
-      <w:proofErr w:type="spellEnd"/>
-      <w:r>
-        <w:t xml:space="preserve">, do níž se ukládá typ načtený v pravidle </w:t>
-      </w:r>
-      <w:r>
-        <w:rPr>
-          <w:rFonts w:ascii="Courier" w:hAnsi="Courier"/>
-        </w:rPr>
-        <w:t>t</w:t>
-      </w:r>
-      <w:r>
-        <w:rPr>
-          <w:rFonts w:ascii="Courier" w:hAnsi="Courier"/>
-        </w:rPr>
-        <w:t>y</w:t>
-      </w:r>
-      <w:r>
-        <w:rPr>
-          <w:rFonts w:ascii="Courier" w:hAnsi="Courier"/>
-        </w:rPr>
-        <w:t>pe()</w:t>
-      </w:r>
-      <w:r>
-        <w:t xml:space="preserve">, a </w:t>
-      </w:r>
-      <w:proofErr w:type="spellStart"/>
-      <w:r>
-        <w:rPr>
-          <w:rFonts w:ascii="Courier" w:hAnsi="Courier"/>
-        </w:rPr>
-        <w:t>scope</w:t>
-      </w:r>
-      <w:proofErr w:type="spellEnd"/>
-      <w:r>
-        <w:t>, jež obsahuje momentální rámec definice/deklarace proměnné.</w:t>
+      <w:pPr>
+        <w:rPr>
+          <w:b/>
+          <w:sz w:val="28"/>
+        </w:rPr>
+      </w:pPr>
+      <w:r>
+        <w:rPr>
+          <w:b/>
+          <w:sz w:val="28"/>
+        </w:rPr>
+        <w:t>2.2</w:t>
+      </w:r>
+      <w:r>
+        <w:rPr>
+          <w:b/>
+          <w:sz w:val="28"/>
+        </w:rPr>
+        <w:t xml:space="preserve"> Syntaktický analyzátor</w:t>
+      </w:r>
+    </w:p>
+    <w:p>
+      <w:pPr>
+        <w:rPr>
+          <w:b/>
+          <w:sz w:val="28"/>
+        </w:rPr>
+      </w:pPr>
+    </w:p>
+    <w:p>
+      <w:r>
+        <w:t>Pro syntaktickou kontrolu byla zvolena metoda rekurzivního sestup</w:t>
+      </w:r>
+      <w:r>
+        <w:t xml:space="preserve">u. </w:t>
+      </w:r>
+      <w:r>
+        <w:t>Aby byla implementace</w:t>
+      </w:r>
+      <w:r>
+        <w:t xml:space="preserve"> </w:t>
+      </w:r>
+      <w:r>
+        <w:t>co nejvíce bezproblémová,</w:t>
+      </w:r>
+      <w:r>
+        <w:t xml:space="preserve"> bylo podstatné převést prvotní návrh gramatiky na LL gramatiku, jejíž pravidla byla využita k zachycení syntaktických chyb. K jejich identifikaci byla vytvoř</w:t>
+      </w:r>
+      <w:r>
+        <w:t>e</w:t>
+      </w:r>
+      <w:r>
+        <w:t>na enumerace, do níž každá chybová hláška vrací index. Podle něj se poté formátuje výpis chyby a samozřejmě i návrato</w:t>
+      </w:r>
+      <w:r>
+        <w:t>vá hodnota celého interpretu.</w:t>
       </w:r>
     </w:p>
     <w:p/>
     <w:p>
       <w:r>
-        <w:t>Rámce jsou další velice podstatnou součástí sémantické analýzy. Pro každý blok, který def</w:t>
-      </w:r>
-      <w:r>
-        <w:t>i</w:t>
-      </w:r>
-      <w:r>
-        <w:t>nuje pravidlo</w:t>
-      </w:r>
-      <w:r>
-        <w:t xml:space="preserve"> COMM_SEQ</w:t>
-      </w:r>
-      <w:r>
-        <w:t>, je inkrementována</w:t>
-      </w:r>
-      <w:r>
-        <w:t xml:space="preserve"> celočíselná</w:t>
-      </w:r>
-      <w:r>
-        <w:t xml:space="preserve"> globální proměnná </w:t>
+        <w:t>Sémantická kontrola v rámci rekurzivního sestupe je nicméně implementačně zajímavější, než samotná syntaktická analýza. Pro ukládání informací o proměnných, funkcích a formálních parametrech funkcí byla využita ta</w:t>
+      </w:r>
+      <w:r>
+        <w:t xml:space="preserve">bulka s rozptýlenými položkami. Proměnné, na které se během rekurzivního průchodu narazí, se ukládají primárně do globální tabulky symbolů </w:t>
       </w:r>
       <w:proofErr w:type="spellStart"/>
       <w:r>
         <w:rPr>
           <w:rFonts w:ascii="Courier" w:hAnsi="Courier"/>
         </w:rPr>
-        <w:t>currScope</w:t>
+        <w:t>commTable</w:t>
       </w:r>
       <w:proofErr w:type="spellEnd"/>
       <w:r>
-        <w:t xml:space="preserve">. Na konci tohoto pravidla je opět </w:t>
+        <w:t xml:space="preserve">. Tato tabulka obsahuje několik důležitých položek, které jsou podstatné pro sémantickou kontrolu. Je nimi zejména </w:t>
       </w:r>
       <w:proofErr w:type="spellStart"/>
       <w:r>
-        <w:t>dekrementována</w:t>
+        <w:rPr>
+          <w:rFonts w:ascii="Courier" w:hAnsi="Courier"/>
+        </w:rPr>
+        <w:t>varType</w:t>
       </w:r>
       <w:proofErr w:type="spellEnd"/>
       <w:r>
-        <w:t>, obsahuje tudíž vždy aktuální rámec. Při kontrole redefinice/</w:t>
+        <w:t xml:space="preserve">, do níž se ukládá typ načtený v pravidle </w:t>
+      </w:r>
+      <w:r>
+        <w:rPr>
+          <w:rFonts w:ascii="Courier" w:hAnsi="Courier"/>
+        </w:rPr>
+        <w:t>type()</w:t>
+      </w:r>
+      <w:r>
+        <w:t xml:space="preserve">, a </w:t>
       </w:r>
       <w:proofErr w:type="spellStart"/>
       <w:r>
-        <w:t>redeklarace</w:t>
+        <w:rPr>
+          <w:rFonts w:ascii="Courier" w:hAnsi="Courier"/>
+        </w:rPr>
+        <w:t>scope</w:t>
       </w:r>
       <w:proofErr w:type="spellEnd"/>
       <w:r>
-        <w:t xml:space="preserve"> proměnné pak lze tohoto rámce využít. Pro zjednodušení v</w:t>
-      </w:r>
-      <w:r>
-        <w:t>y</w:t>
-      </w:r>
-      <w:r>
-        <w:t xml:space="preserve">hledávání položek v tabulce symbolů podle rámce byla vytvořena funkce </w:t>
-      </w:r>
-      <w:proofErr w:type="spellStart"/>
-      <w:r>
-        <w:rPr>
-          <w:rFonts w:ascii="Courier" w:hAnsi="Courier"/>
-        </w:rPr>
-        <w:t>htReadScope</w:t>
-      </w:r>
-      <w:proofErr w:type="spellEnd"/>
-      <w:r>
-        <w:t xml:space="preserve"> s parametrem navíc, sp</w:t>
-      </w:r>
-      <w:r>
-        <w:t>e</w:t>
-      </w:r>
-      <w:r>
-        <w:t>cifikujícím hledaný rámec.</w:t>
+        <w:t>, jež obsahuje momentální rámec definice/deklarace proměnné.</w:t>
       </w:r>
     </w:p>
     <w:p/>
     <w:p>
       <w:r>
-        <w:t>Poslední důležitou částí sémantické kontroly je kontrola, zda při volání definované funkce byl vložen správný počet parametrů a správný datový typ pro každý z nich. Kontroly počtu par</w:t>
-      </w:r>
-      <w:r>
-        <w:t>a</w:t>
-      </w:r>
-      <w:r>
-        <w:t xml:space="preserve">metrů bylo docíleno pomocí využití synonym v tabulce symbolů, kdy pro každý parametr funkce byla vytvořena v tabulce </w:t>
+        <w:t>Rámce jsou další velice podstatnou součástí sémantické analýzy. Pro každý blok, který def</w:t>
+      </w:r>
+      <w:r>
+        <w:t>i</w:t>
+      </w:r>
+      <w:r>
+        <w:t>nuje pravidlo</w:t>
+      </w:r>
+      <w:r>
+        <w:t xml:space="preserve"> COMM_SEQ</w:t>
+      </w:r>
+      <w:r>
+        <w:t>, je inkrementována</w:t>
+      </w:r>
+      <w:r>
+        <w:t xml:space="preserve"> celočíselná</w:t>
+      </w:r>
+      <w:r>
+        <w:t xml:space="preserve"> globální proměnná </w:t>
       </w:r>
       <w:proofErr w:type="spellStart"/>
       <w:r>
         <w:rPr>
           <w:rFonts w:ascii="Courier" w:hAnsi="Courier"/>
         </w:rPr>
-        <w:t>paraTable</w:t>
+        <w:t>currScope</w:t>
       </w:r>
       <w:proofErr w:type="spellEnd"/>
       <w:r>
-        <w:t xml:space="preserve"> položka s klíčem (neboli pomyslnou maskou), s tím, že každá položka obsahuje typ parametru a jeho pořadí.</w:t>
-      </w:r>
-      <w:r>
-        <w:t xml:space="preserve"> Poté už při volání funkce stačí jen každý vložený parametr porovnat záznam v tabulce </w:t>
+        <w:t xml:space="preserve">. Na konci tohoto pravidla je opět </w:t>
       </w:r>
       <w:proofErr w:type="spellStart"/>
       <w:r>
+        <w:t>dekrementována</w:t>
+      </w:r>
+      <w:proofErr w:type="spellEnd"/>
+      <w:r>
+        <w:t>, obsahuje tudíž vždy aktuální rámec. Při kontrole redefinice/</w:t>
+      </w:r>
+      <w:proofErr w:type="spellStart"/>
+      <w:r>
+        <w:t>redeklarace</w:t>
+      </w:r>
+      <w:proofErr w:type="spellEnd"/>
+      <w:r>
+        <w:t xml:space="preserve"> proměnné pak lze tohoto rámce využít. Pro zjednodušení v</w:t>
+      </w:r>
+      <w:r>
+        <w:t>y</w:t>
+      </w:r>
+      <w:r>
+        <w:lastRenderedPageBreak/>
+        <w:t xml:space="preserve">hledávání položek v tabulce symbolů podle rámce byla vytvořena funkce </w:t>
+      </w:r>
+      <w:proofErr w:type="spellStart"/>
+      <w:r>
         <w:rPr>
           <w:rFonts w:ascii="Courier" w:hAnsi="Courier"/>
         </w:rPr>
-        <w:t>paraTable</w:t>
+        <w:t>htReadScope</w:t>
       </w:r>
       <w:proofErr w:type="spellEnd"/>
       <w:r>
-        <w:t>, jenž obsahuje pořadí souhlasící s momentálním pořadím vložených parametrů. Opět byla pro zjednodušení vyhl</w:t>
-      </w:r>
-      <w:r>
-        <w:t>e</w:t>
-      </w:r>
-      <w:r>
-        <w:lastRenderedPageBreak/>
-        <w:t>dáv</w:t>
-      </w:r>
-      <w:r>
-        <w:t>á</w:t>
-      </w:r>
-      <w:r>
-        <w:t xml:space="preserve">ní podle pořadí implementována nová vyhledávací funkce </w:t>
-      </w:r>
-      <w:proofErr w:type="spellStart"/>
-      <w:r>
-        <w:rPr>
-          <w:rFonts w:ascii="Courier" w:hAnsi="Courier"/>
-        </w:rPr>
-        <w:t>htReadOrder</w:t>
-      </w:r>
-      <w:proofErr w:type="spellEnd"/>
-      <w:r>
-        <w:t>, jež navíc přijímá vyhledávané pořadí položky.</w:t>
+        <w:t xml:space="preserve"> s parametrem navíc, specifikujícím hledaný rámec.</w:t>
       </w:r>
     </w:p>
     <w:p/>
     <w:p>
-      <w:pPr>
-        <w:rPr>
-          <w:b/>
-          <w:sz w:val="28"/>
-        </w:rPr>
-      </w:pPr>
-      <w:r>
-        <w:rPr>
-          <w:b/>
-          <w:sz w:val="28"/>
-        </w:rPr>
-        <w:t>2.3 Precedenční analýza výrazů</w:t>
-      </w:r>
-    </w:p>
-    <w:p>
-      <w:pPr>
-        <w:rPr>
-          <w:b/>
-          <w:sz w:val="28"/>
-        </w:rPr>
-      </w:pPr>
-    </w:p>
-    <w:p>
-      <w:r>
-        <w:t xml:space="preserve">Precedenční syntaktická analýza (dále pouze PSA) slouží k vyhodnocování výrazů. Řízení </w:t>
-      </w:r>
-      <w:r>
-        <w:t>PSA rekurzivní sestup předává v případě, že narazí na pravidlo EXPR.</w:t>
-      </w:r>
-      <w:r>
-        <w:t xml:space="preserve"> Hlavním algoritmem PSA je cyklus </w:t>
-      </w:r>
+      <w:r>
+        <w:t>Poslední důležitou částí sémantické kontroly je kontrola, zda při volání definované funkce byl vložen správný počet parametrů a správný datový typ pro každý z nich. Kontroly počtu par</w:t>
+      </w:r>
+      <w:r>
+        <w:t>a</w:t>
+      </w:r>
+      <w:r>
+        <w:t xml:space="preserve">metrů bylo docíleno pomocí využití synonym v tabulce symbolů, kdy pro každý parametr funkce byla vytvořena v tabulce </w:t>
+      </w:r>
+      <w:proofErr w:type="spellStart"/>
       <w:r>
         <w:rPr>
           <w:rFonts w:ascii="Courier" w:hAnsi="Courier"/>
         </w:rPr>
-        <w:t xml:space="preserve">do </w:t>
+        <w:t>paraTable</w:t>
+      </w:r>
+      <w:proofErr w:type="spellEnd"/>
+      <w:r>
+        <w:t xml:space="preserve"> položka s klíčem (neboli pomyslnou maskou), s tím, že každá položka obsahuje typ parametru a jeho pořadí.</w:t>
+      </w:r>
+      <w:r>
+        <w:t xml:space="preserve"> Poté už při volání funkce stačí jen každý vložený parametr porovnat záznam v tabulce </w:t>
       </w:r>
       <w:proofErr w:type="spellStart"/>
       <w:r>
         <w:rPr>
           <w:rFonts w:ascii="Courier" w:hAnsi="Courier"/>
         </w:rPr>
-        <w:t>while</w:t>
+        <w:t>paraTable</w:t>
       </w:r>
       <w:proofErr w:type="spellEnd"/>
       <w:r>
-        <w:t>, v němž jsou postupně vyhodnocována a redukována pravidla zí</w:t>
-      </w:r>
-      <w:r>
-        <w:t>s</w:t>
-      </w:r>
-      <w:r>
-        <w:t xml:space="preserve">kaná z precedenční tabulky. </w:t>
-      </w:r>
-      <w:r>
-        <w:t>PSA</w:t>
-      </w:r>
-      <w:r>
-        <w:t xml:space="preserve"> </w:t>
-      </w:r>
-      <w:r>
-        <w:t xml:space="preserve">po každé redukci </w:t>
-      </w:r>
-      <w:r>
-        <w:t>vygeneruje p</w:t>
-      </w:r>
-      <w:bookmarkStart w:id="0" w:name="_GoBack"/>
-      <w:bookmarkEnd w:id="0"/>
-      <w:r>
-        <w:t>atřičné instrukce a uloží je na i</w:t>
-      </w:r>
-      <w:r>
-        <w:t>n</w:t>
-      </w:r>
-      <w:r>
-        <w:t>strukční pásku (s tím, že RS předá zpět informaci o tom, že vše proběhlo v pořádku), nebo vrátí RS pa</w:t>
-      </w:r>
-      <w:r>
-        <w:t>t</w:t>
-      </w:r>
-      <w:r>
-        <w:t>řičnou chybu.</w:t>
+        <w:t>, jenž obsahuje pořadí souhlasící s momentálním pořadím vložených parametrů. Opět byla pro zjednodušení vyhl</w:t>
+      </w:r>
+      <w:r>
+        <w:t>e</w:t>
+      </w:r>
+      <w:r>
+        <w:t xml:space="preserve">dávání podle pořadí implementována nová vyhledávací funkce </w:t>
+      </w:r>
+      <w:proofErr w:type="spellStart"/>
+      <w:r>
+        <w:rPr>
+          <w:rFonts w:ascii="Courier" w:hAnsi="Courier"/>
+        </w:rPr>
+        <w:t>htReadOrder</w:t>
+      </w:r>
+      <w:proofErr w:type="spellEnd"/>
+      <w:r>
+        <w:t>, jež navíc přijímá vyhledávané pořadí položky.</w:t>
       </w:r>
     </w:p>
     <w:p/>
     <w:p>
-      <w:r>
-        <w:t>Ke své práci potřebuje precedenční tabulku, která obsahuje pravidla pro výrazy a jejich r</w:t>
-      </w:r>
-      <w:r>
-        <w:t>e</w:t>
-      </w:r>
-      <w:r>
-        <w:t>dukci. Dále je nutná implementace zásobníku a přístup k tabulkám symbolů vytvořených v rámci RS. Předání tabulek je pro jednoduchost řešeno globální deklarací v hlavičkovém so</w:t>
-      </w:r>
-      <w:r>
-        <w:t>u</w:t>
-      </w:r>
-      <w:r>
-        <w:t xml:space="preserve">boru </w:t>
+      <w:pPr>
+        <w:rPr>
+          <w:b/>
+          <w:sz w:val="28"/>
+        </w:rPr>
+      </w:pPr>
+      <w:r>
+        <w:rPr>
+          <w:b/>
+          <w:sz w:val="28"/>
+        </w:rPr>
+        <w:t>2.3 Precedenční analýza výrazů</w:t>
+      </w:r>
+    </w:p>
+    <w:p>
+      <w:pPr>
+        <w:rPr>
+          <w:b/>
+          <w:sz w:val="28"/>
+        </w:rPr>
+      </w:pPr>
+    </w:p>
+    <w:p>
+      <w:r>
+        <w:t xml:space="preserve">Precedenční syntaktická analýza (dále pouze PSA) slouží k vyhodnocování výrazů. Řízení </w:t>
+      </w:r>
+      <w:r>
+        <w:t>PSA rekurzivní sestup předává v případě, že narazí na pravidlo EXPR.</w:t>
+      </w:r>
+      <w:r>
+        <w:t xml:space="preserve"> Hlavním algoritmem PSA je cyklus </w:t>
+      </w:r>
+      <w:r>
+        <w:rPr>
+          <w:rFonts w:ascii="Courier" w:hAnsi="Courier"/>
+        </w:rPr>
+        <w:t xml:space="preserve">do </w:t>
       </w:r>
       <w:proofErr w:type="spellStart"/>
       <w:r>
-        <w:t>parseru</w:t>
+        <w:rPr>
+          <w:rFonts w:ascii="Courier" w:hAnsi="Courier"/>
+        </w:rPr>
+        <w:t>while</w:t>
       </w:r>
       <w:proofErr w:type="spellEnd"/>
       <w:r>
-        <w:t>. Rovněž je nutný přístup k instrukční pásce, na kterou jsou zapisovány vygen</w:t>
-      </w:r>
-      <w:r>
-        <w:t>e</w:t>
-      </w:r>
-      <w:r>
-        <w:t>rované instrukce. Ta je poté předána interpretu k provedení</w:t>
-      </w:r>
-      <w:r>
-        <w:t>.</w:t>
+        <w:t>, v němž jsou postupně vyhodnocována a redukována pravidla zí</w:t>
+      </w:r>
+      <w:r>
+        <w:t>s</w:t>
+      </w:r>
+      <w:r>
+        <w:t xml:space="preserve">kaná z precedenční tabulky. </w:t>
+      </w:r>
+      <w:r>
+        <w:t>PSA</w:t>
+      </w:r>
+      <w:r>
+        <w:t xml:space="preserve"> </w:t>
+      </w:r>
+      <w:r>
+        <w:t xml:space="preserve">po každé redukci </w:t>
+      </w:r>
+      <w:r>
+        <w:t>vygeneruje patřičné instrukce a uloží je na instrukční pásku (s tím, že RS předá zpět informaci o tom, že vše proběhlo v pořádku), nebo vrátí RS patřičnou chybu.</w:t>
       </w:r>
     </w:p>
     <w:p/>
     <w:p>
+      <w:r>
+        <w:t>Ke své práci potřebuje precedenční tabulku, která obsahuje pravidla pro výrazy a jejich r</w:t>
+      </w:r>
+      <w:r>
+        <w:t>e</w:t>
+      </w:r>
+      <w:r>
+        <w:t>dukci. Dále je nutná implementace zásobníku a přístup k tabulkám symbolů vytvořených v rámci RS. Předání tabulek je pro jednoduchost řešeno globální deklarací v hlavičkovém so</w:t>
+      </w:r>
+      <w:r>
+        <w:t>u</w:t>
+      </w:r>
+      <w:r>
+        <w:t xml:space="preserve">boru </w:t>
+      </w:r>
+      <w:proofErr w:type="spellStart"/>
+      <w:r>
+        <w:t>parseru</w:t>
+      </w:r>
+      <w:proofErr w:type="spellEnd"/>
+      <w:r>
+        <w:t>. Rovněž je nutný přístup k instrukční pásce, na kterou jsou zapisovány vygen</w:t>
+      </w:r>
+      <w:r>
+        <w:t>e</w:t>
+      </w:r>
+      <w:r>
+        <w:t>rované instrukce. Ta je poté předána interpretu k provedení</w:t>
+      </w:r>
+      <w:r>
+        <w:t>.</w:t>
+      </w:r>
+    </w:p>
+    <w:p/>
+    <w:p>
       <w:pPr>
         <w:rPr>
           <w:b/>
@@ -1418,6 +1388,7 @@
           <w:sz w:val="28"/>
           <w:szCs w:val="30"/>
         </w:rPr>
+        <w:lastRenderedPageBreak/>
         <w:t>3.3</w:t>
       </w:r>
       <w:r>
@@ -1470,7 +1441,6 @@
     </w:p>
     <w:p>
       <w:r>
-        <w:lastRenderedPageBreak/>
         <w:t>Zezačátku vývoje byla každému členovi týmu určena jeho role a přidělen úkol. Při rozhod</w:t>
       </w:r>
       <w:r>
@@ -1747,13 +1717,17 @@
     </w:p>
     <w:p>
       <w:r>
+        <w:lastRenderedPageBreak/>
         <w:br/>
       </w:r>
       <w:r>
         <w:t>Zanedbání časného započetí práce se stalo</w:t>
       </w:r>
       <w:r>
-        <w:t xml:space="preserve"> osudovým kolegovi Vyroubalovi, který za celou dobu implementace poskytl jen zanedbatelné množství využitelného kódu a na vývoji</w:t>
+        <w:t xml:space="preserve"> osudným</w:t>
+      </w:r>
+      <w:r>
+        <w:t xml:space="preserve"> kolegovi Vyroubalovi, který za celou dobu implementace poskytl jen zanedbatelné množství využitelného kódu a na vývoji</w:t>
       </w:r>
       <w:r>
         <w:t xml:space="preserve"> či ko</w:t>
@@ -1762,19 +1736,19 @@
         <w:t>n</w:t>
       </w:r>
       <w:r>
-        <w:t>zultacích</w:t>
+        <w:t>zult</w:t>
+      </w:r>
+      <w:r>
+        <w:t>a</w:t>
+      </w:r>
+      <w:r>
+        <w:t>cích</w:t>
       </w:r>
       <w:r>
         <w:t xml:space="preserve"> se takřka vůbec nepodílel. Tím se celý </w:t>
       </w:r>
       <w:r>
-        <w:t>tým dostal do časového skluzu. Proto jsme byli nuceni změnit rozlož</w:t>
-      </w:r>
-      <w:r>
-        <w:t>e</w:t>
-      </w:r>
-      <w:r>
-        <w:t>ní bodů.</w:t>
+        <w:t>tým dostal do časového skluzu. Proto jsme byli nuceni změnit rozložení bodů.</w:t>
       </w:r>
     </w:p>
     <w:p>
@@ -1793,7 +1767,6 @@
         </w:rPr>
       </w:pPr>
       <w:r>
-        <w:lastRenderedPageBreak/>
         <w:br w:type="page"/>
       </w:r>
     </w:p>
@@ -20725,7 +20698,7 @@
 </file>
 
 <file path=customXml/itemProps1.xml><?xml version="1.0" encoding="utf-8"?>
-<ds:datastoreItem xmlns:ds="http://schemas.openxmlformats.org/officeDocument/2006/customXml" ds:itemID="{0FAE1FAF-5864-7D4C-8AA6-57AB393E024C}">
+<ds:datastoreItem xmlns:ds="http://schemas.openxmlformats.org/officeDocument/2006/customXml" ds:itemID="{73570A75-D74B-3B4A-9C09-8CE17F62FC72}">
   <ds:schemaRefs>
     <ds:schemaRef ds:uri="http://schemas.openxmlformats.org/officeDocument/2006/bibliography"/>
   </ds:schemaRefs>

</xml_diff>